<commit_message>
chapter filter before sorting
</commit_message>
<xml_diff>
--- a/questions.docx
+++ b/questions.docx
@@ -45,25 +45,7 @@
           <w:sz w:val="24"/>
           <w:szCs w:val="24"/>
         </w:rPr>
-        <w:t xml:space="preserve">Directives are markers on DOM elements such as elements, attributes, </w:t>
-      </w:r>
-      <w:proofErr w:type="spellStart"/>
-      <w:r>
-        <w:rPr>
-          <w:rFonts w:ascii="Times New Roman" w:hAnsi="Times New Roman" w:cs="Times New Roman"/>
-          <w:sz w:val="24"/>
-          <w:szCs w:val="24"/>
-        </w:rPr>
-        <w:t>css</w:t>
-      </w:r>
-      <w:proofErr w:type="spellEnd"/>
-      <w:r>
-        <w:rPr>
-          <w:rFonts w:ascii="Times New Roman" w:hAnsi="Times New Roman" w:cs="Times New Roman"/>
-          <w:sz w:val="24"/>
-          <w:szCs w:val="24"/>
-        </w:rPr>
-        <w:t>, and more. These can be used to create custom HTML tags that serve as new, custom widgets. AngularJS has built-in directives all the directive has prefix ng. such as ng−bind, ng−model, etc.</w:t>
+        <w:t>Directives are markers on DOM elements such as elements, attributes, css, and more. These can be used to create custom HTML tags that serve as new, custom widgets. AngularJS has built-in directives all the directive has prefix ng. such as ng−bind, ng−model, etc.</w:t>
       </w:r>
     </w:p>
     <w:p>
@@ -178,25 +160,7 @@
           <w:sz w:val="24"/>
           <w:szCs w:val="24"/>
         </w:rPr>
-        <w:t xml:space="preserve"> – to create fragments of </w:t>
-      </w:r>
-      <w:proofErr w:type="spellStart"/>
-      <w:r>
-        <w:rPr>
-          <w:rFonts w:ascii="Times New Roman" w:hAnsi="Times New Roman" w:cs="Times New Roman"/>
-          <w:sz w:val="24"/>
-          <w:szCs w:val="24"/>
-        </w:rPr>
-        <w:t>htML</w:t>
-      </w:r>
-      <w:proofErr w:type="spellEnd"/>
-      <w:r>
-        <w:rPr>
-          <w:rFonts w:ascii="Times New Roman" w:hAnsi="Times New Roman" w:cs="Times New Roman"/>
-          <w:sz w:val="24"/>
-          <w:szCs w:val="24"/>
-        </w:rPr>
-        <w:t xml:space="preserve"> that can be used repeatedly in an application</w:t>
+        <w:t xml:space="preserve"> – to create fragments of htML that can be used repeatedly in an application</w:t>
       </w:r>
     </w:p>
     <w:p>
@@ -324,7 +288,6 @@
         </w:rPr>
         <w:t xml:space="preserve">What is </w:t>
       </w:r>
-      <w:proofErr w:type="spellStart"/>
       <w:r>
         <w:rPr>
           <w:rFonts w:ascii="Times New Roman" w:hAnsi="Times New Roman" w:cs="Times New Roman"/>
@@ -335,7 +298,6 @@
         </w:rPr>
         <w:t>PrimeFaces</w:t>
       </w:r>
-      <w:proofErr w:type="spellEnd"/>
       <w:r>
         <w:rPr>
           <w:rFonts w:ascii="Times New Roman" w:hAnsi="Times New Roman" w:cs="Times New Roman"/>
@@ -357,23 +319,13 @@
           <w:szCs w:val="24"/>
         </w:rPr>
       </w:pPr>
-      <w:proofErr w:type="spellStart"/>
-      <w:r>
-        <w:rPr>
-          <w:rFonts w:ascii="Times New Roman" w:hAnsi="Times New Roman" w:cs="Times New Roman"/>
-          <w:sz w:val="24"/>
-          <w:szCs w:val="24"/>
-        </w:rPr>
-        <w:t>PrimeFaces</w:t>
-      </w:r>
-      <w:proofErr w:type="spellEnd"/>
-      <w:r>
-        <w:rPr>
-          <w:rFonts w:ascii="Times New Roman" w:hAnsi="Times New Roman" w:cs="Times New Roman"/>
-          <w:sz w:val="24"/>
-          <w:szCs w:val="24"/>
-        </w:rPr>
-        <w:t xml:space="preserve"> is a lightweight JSF component library with one JAR file, which needs no configuration and does not contain any required external dependencies</w:t>
+      <w:r>
+        <w:rPr>
+          <w:rFonts w:ascii="Times New Roman" w:hAnsi="Times New Roman" w:cs="Times New Roman"/>
+          <w:sz w:val="24"/>
+          <w:szCs w:val="24"/>
+        </w:rPr>
+        <w:t>PrimeFaces is a lightweight JSF component library with one JAR file, which needs no configuration and does not contain any required external dependencies</w:t>
       </w:r>
       <w:r>
         <w:rPr>
@@ -584,87 +536,46 @@
           <w:sz w:val="24"/>
           <w:szCs w:val="24"/>
         </w:rPr>
-        <w:t xml:space="preserve">What are the namespace for </w:t>
-      </w:r>
-      <w:proofErr w:type="spellStart"/>
-      <w:r>
-        <w:rPr>
-          <w:rFonts w:ascii="Times New Roman" w:hAnsi="Times New Roman" w:cs="Times New Roman"/>
-          <w:b/>
-          <w:bCs/>
-          <w:sz w:val="24"/>
-          <w:szCs w:val="24"/>
-        </w:rPr>
-        <w:t>PrimeFaces</w:t>
-      </w:r>
-      <w:proofErr w:type="spellEnd"/>
-      <w:r>
-        <w:rPr>
-          <w:rFonts w:ascii="Times New Roman" w:hAnsi="Times New Roman" w:cs="Times New Roman"/>
-          <w:b/>
-          <w:bCs/>
-          <w:sz w:val="24"/>
-          <w:szCs w:val="24"/>
-        </w:rPr>
-        <w:t xml:space="preserve"> components?</w:t>
-      </w:r>
-    </w:p>
-    <w:p>
-      <w:pPr>
-        <w:pStyle w:val="ListParagraph"/>
-        <w:jc w:val="both"/>
-        <w:rPr>
-          <w:rFonts w:ascii="Times New Roman" w:hAnsi="Times New Roman" w:cs="Times New Roman"/>
-          <w:sz w:val="24"/>
-          <w:szCs w:val="24"/>
-        </w:rPr>
-      </w:pPr>
-      <w:r>
-        <w:rPr>
-          <w:rFonts w:ascii="Times New Roman" w:hAnsi="Times New Roman" w:cs="Times New Roman"/>
-          <w:sz w:val="24"/>
-          <w:szCs w:val="24"/>
-        </w:rPr>
-        <w:t xml:space="preserve">namespace for </w:t>
-      </w:r>
-      <w:proofErr w:type="spellStart"/>
-      <w:r>
-        <w:rPr>
-          <w:rFonts w:ascii="Times New Roman" w:hAnsi="Times New Roman" w:cs="Times New Roman"/>
-          <w:sz w:val="24"/>
-          <w:szCs w:val="24"/>
-        </w:rPr>
-        <w:t>PrimeF</w:t>
-      </w:r>
-      <w:r>
-        <w:rPr>
-          <w:rFonts w:ascii="Times New Roman" w:hAnsi="Times New Roman" w:cs="Times New Roman"/>
-          <w:sz w:val="24"/>
-          <w:szCs w:val="24"/>
-        </w:rPr>
-        <w:t>aces</w:t>
-      </w:r>
-      <w:proofErr w:type="spellEnd"/>
-      <w:r>
-        <w:rPr>
-          <w:rFonts w:ascii="Times New Roman" w:hAnsi="Times New Roman" w:cs="Times New Roman"/>
-          <w:sz w:val="24"/>
-          <w:szCs w:val="24"/>
-        </w:rPr>
-        <w:t xml:space="preserve"> components is as follows:</w:t>
-      </w:r>
-    </w:p>
-    <w:p>
-      <w:pPr>
-        <w:pStyle w:val="ListParagraph"/>
-        <w:jc w:val="both"/>
-        <w:rPr>
-          <w:rFonts w:ascii="Times New Roman" w:hAnsi="Times New Roman" w:cs="Times New Roman"/>
-          <w:sz w:val="24"/>
-          <w:szCs w:val="24"/>
-        </w:rPr>
-      </w:pPr>
-      <w:proofErr w:type="spellStart"/>
+        <w:t>What are the namespace for PrimeFaces components?</w:t>
+      </w:r>
+    </w:p>
+    <w:p>
+      <w:pPr>
+        <w:pStyle w:val="ListParagraph"/>
+        <w:jc w:val="both"/>
+        <w:rPr>
+          <w:rFonts w:ascii="Times New Roman" w:hAnsi="Times New Roman" w:cs="Times New Roman"/>
+          <w:sz w:val="24"/>
+          <w:szCs w:val="24"/>
+        </w:rPr>
+      </w:pPr>
+      <w:r>
+        <w:rPr>
+          <w:rFonts w:ascii="Times New Roman" w:hAnsi="Times New Roman" w:cs="Times New Roman"/>
+          <w:sz w:val="24"/>
+          <w:szCs w:val="24"/>
+        </w:rPr>
+        <w:t>namespace for PrimeF</w:t>
+      </w:r>
+      <w:r>
+        <w:rPr>
+          <w:rFonts w:ascii="Times New Roman" w:hAnsi="Times New Roman" w:cs="Times New Roman"/>
+          <w:sz w:val="24"/>
+          <w:szCs w:val="24"/>
+        </w:rPr>
+        <w:t>aces components is as follows:</w:t>
+      </w:r>
+    </w:p>
+    <w:p>
+      <w:pPr>
+        <w:pStyle w:val="ListParagraph"/>
+        <w:jc w:val="both"/>
+        <w:rPr>
+          <w:rFonts w:ascii="Times New Roman" w:hAnsi="Times New Roman" w:cs="Times New Roman"/>
+          <w:sz w:val="24"/>
+          <w:szCs w:val="24"/>
+        </w:rPr>
+      </w:pPr>
       <w:r>
         <w:rPr>
           <w:rFonts w:ascii="Times New Roman" w:hAnsi="Times New Roman" w:cs="Times New Roman"/>
@@ -679,34 +590,7 @@
           <w:sz w:val="24"/>
           <w:szCs w:val="24"/>
         </w:rPr>
-        <w:t>s:p</w:t>
-      </w:r>
-      <w:proofErr w:type="spellEnd"/>
-      <w:r>
-        <w:rPr>
-          <w:rFonts w:ascii="Times New Roman" w:hAnsi="Times New Roman" w:cs="Times New Roman"/>
-          <w:sz w:val="24"/>
-          <w:szCs w:val="24"/>
-        </w:rPr>
-        <w:t>="http://primefaces.org/</w:t>
-      </w:r>
-      <w:proofErr w:type="spellStart"/>
-      <w:r>
-        <w:rPr>
-          <w:rFonts w:ascii="Times New Roman" w:hAnsi="Times New Roman" w:cs="Times New Roman"/>
-          <w:sz w:val="24"/>
-          <w:szCs w:val="24"/>
-        </w:rPr>
-        <w:t>ui</w:t>
-      </w:r>
-      <w:proofErr w:type="spellEnd"/>
-      <w:r>
-        <w:rPr>
-          <w:rFonts w:ascii="Times New Roman" w:hAnsi="Times New Roman" w:cs="Times New Roman"/>
-          <w:sz w:val="24"/>
-          <w:szCs w:val="24"/>
-        </w:rPr>
-        <w:t>"</w:t>
+        <w:t>s:p="http://primefaces.org/ui"</w:t>
       </w:r>
     </w:p>
     <w:p>
@@ -802,17 +686,7 @@
           <w:sz w:val="24"/>
           <w:szCs w:val="24"/>
         </w:rPr>
-        <w:t>two</w:t>
-      </w:r>
-      <w:r>
-        <w:rPr>
-          <w:rFonts w:ascii="Times New Roman" w:hAnsi="Times New Roman" w:cs="Times New Roman"/>
-          <w:b/>
-          <w:bCs/>
-          <w:sz w:val="24"/>
-          <w:szCs w:val="24"/>
-        </w:rPr>
-        <w:t>-way bindings</w:t>
+        <w:t>two-way bindings</w:t>
       </w:r>
       <w:r>
         <w:rPr>
@@ -903,43 +777,7 @@
           <w:sz w:val="24"/>
           <w:szCs w:val="24"/>
         </w:rPr>
-        <w:t xml:space="preserve">Two-way binding, </w:t>
-      </w:r>
-      <w:proofErr w:type="spellStart"/>
-      <w:r>
-        <w:rPr>
-          <w:rFonts w:ascii="Times New Roman" w:hAnsi="Times New Roman" w:cs="Times New Roman"/>
-          <w:sz w:val="24"/>
-          <w:szCs w:val="24"/>
-        </w:rPr>
-        <w:t>templating</w:t>
-      </w:r>
-      <w:proofErr w:type="spellEnd"/>
-      <w:r>
-        <w:rPr>
-          <w:rFonts w:ascii="Times New Roman" w:hAnsi="Times New Roman" w:cs="Times New Roman"/>
-          <w:sz w:val="24"/>
-          <w:szCs w:val="24"/>
-        </w:rPr>
-        <w:t xml:space="preserve">, RESTful </w:t>
-      </w:r>
-      <w:proofErr w:type="spellStart"/>
-      <w:r>
-        <w:rPr>
-          <w:rFonts w:ascii="Times New Roman" w:hAnsi="Times New Roman" w:cs="Times New Roman"/>
-          <w:sz w:val="24"/>
-          <w:szCs w:val="24"/>
-        </w:rPr>
-        <w:t>api</w:t>
-      </w:r>
-      <w:proofErr w:type="spellEnd"/>
-      <w:r>
-        <w:rPr>
-          <w:rFonts w:ascii="Times New Roman" w:hAnsi="Times New Roman" w:cs="Times New Roman"/>
-          <w:sz w:val="24"/>
-          <w:szCs w:val="24"/>
-        </w:rPr>
-        <w:t xml:space="preserve"> handling, modularization, AJAX handling, dependency injection, etc</w:t>
+        <w:t>Two-way binding, templating, RESTful api handling, modularization, AJAX handling, dependency injection, etc</w:t>
       </w:r>
       <w:r>
         <w:rPr>
@@ -985,42 +823,19 @@
           <w:sz w:val="24"/>
           <w:szCs w:val="24"/>
         </w:rPr>
-        <w:t xml:space="preserve">What are the dependencies in </w:t>
-      </w:r>
-      <w:proofErr w:type="spellStart"/>
-      <w:r>
-        <w:rPr>
-          <w:rFonts w:ascii="Times New Roman" w:hAnsi="Times New Roman" w:cs="Times New Roman"/>
-          <w:b/>
-          <w:bCs/>
-          <w:sz w:val="24"/>
-          <w:szCs w:val="24"/>
-        </w:rPr>
-        <w:t>PrimeFaces</w:t>
-      </w:r>
-      <w:proofErr w:type="spellEnd"/>
-      <w:r>
-        <w:rPr>
-          <w:rFonts w:ascii="Times New Roman" w:hAnsi="Times New Roman" w:cs="Times New Roman"/>
-          <w:b/>
-          <w:bCs/>
-          <w:sz w:val="24"/>
-          <w:szCs w:val="24"/>
-        </w:rPr>
-        <w:t>?</w:t>
-      </w:r>
-    </w:p>
-    <w:p>
-      <w:pPr>
-        <w:pStyle w:val="ListParagraph"/>
-        <w:jc w:val="both"/>
-        <w:rPr>
-          <w:rFonts w:ascii="Times New Roman" w:hAnsi="Times New Roman" w:cs="Times New Roman"/>
-          <w:sz w:val="24"/>
-          <w:szCs w:val="24"/>
-        </w:rPr>
-      </w:pPr>
-      <w:proofErr w:type="spellStart"/>
+        <w:t>What are the dependencies in PrimeFaces?</w:t>
+      </w:r>
+    </w:p>
+    <w:p>
+      <w:pPr>
+        <w:pStyle w:val="ListParagraph"/>
+        <w:jc w:val="both"/>
+        <w:rPr>
+          <w:rFonts w:ascii="Times New Roman" w:hAnsi="Times New Roman" w:cs="Times New Roman"/>
+          <w:sz w:val="24"/>
+          <w:szCs w:val="24"/>
+        </w:rPr>
+      </w:pPr>
       <w:r>
         <w:rPr>
           <w:rFonts w:ascii="Times New Roman" w:hAnsi="Times New Roman" w:cs="Times New Roman"/>
@@ -1028,16 +843,7 @@
           <w:szCs w:val="24"/>
         </w:rPr>
         <w:lastRenderedPageBreak/>
-        <w:t>PrimeFaces</w:t>
-      </w:r>
-      <w:proofErr w:type="spellEnd"/>
-      <w:r>
-        <w:rPr>
-          <w:rFonts w:ascii="Times New Roman" w:hAnsi="Times New Roman" w:cs="Times New Roman"/>
-          <w:sz w:val="24"/>
-          <w:szCs w:val="24"/>
-        </w:rPr>
-        <w:t xml:space="preserve"> only requires a JAVA 5+ runtime and a JSF 2.x implementa</w:t>
+        <w:t>PrimeFaces only requires a JAVA 5+ runtime and a JSF 2.x implementa</w:t>
       </w:r>
       <w:r>
         <w:rPr>
@@ -1083,29 +889,7 @@
           <w:sz w:val="24"/>
           <w:szCs w:val="24"/>
         </w:rPr>
-        <w:t xml:space="preserve">How do you apply internationalization in </w:t>
-      </w:r>
-      <w:proofErr w:type="spellStart"/>
-      <w:r>
-        <w:rPr>
-          <w:rFonts w:ascii="Times New Roman" w:hAnsi="Times New Roman" w:cs="Times New Roman"/>
-          <w:b/>
-          <w:bCs/>
-          <w:sz w:val="24"/>
-          <w:szCs w:val="24"/>
-        </w:rPr>
-        <w:t>PrimeFaces</w:t>
-      </w:r>
-      <w:proofErr w:type="spellEnd"/>
-      <w:r>
-        <w:rPr>
-          <w:rFonts w:ascii="Times New Roman" w:hAnsi="Times New Roman" w:cs="Times New Roman"/>
-          <w:b/>
-          <w:bCs/>
-          <w:sz w:val="24"/>
-          <w:szCs w:val="24"/>
-        </w:rPr>
-        <w:t>?</w:t>
+        <w:t>How do you apply internationalization in PrimeFaces?</w:t>
       </w:r>
     </w:p>
     <w:p>
@@ -1179,25 +963,7 @@
           <w:sz w:val="24"/>
           <w:szCs w:val="24"/>
         </w:rPr>
-        <w:t>&lt;locale-</w:t>
-      </w:r>
-      <w:proofErr w:type="spellStart"/>
-      <w:r>
-        <w:rPr>
-          <w:rFonts w:ascii="Times New Roman" w:hAnsi="Times New Roman" w:cs="Times New Roman"/>
-          <w:sz w:val="24"/>
-          <w:szCs w:val="24"/>
-        </w:rPr>
-        <w:t>config</w:t>
-      </w:r>
-      <w:proofErr w:type="spellEnd"/>
-      <w:r>
-        <w:rPr>
-          <w:rFonts w:ascii="Times New Roman" w:hAnsi="Times New Roman" w:cs="Times New Roman"/>
-          <w:sz w:val="24"/>
-          <w:szCs w:val="24"/>
-        </w:rPr>
-        <w:t xml:space="preserve">&gt;    </w:t>
+        <w:t xml:space="preserve">&lt;locale-config&gt;    </w:t>
       </w:r>
     </w:p>
     <w:p>
@@ -1217,25 +983,7 @@
           <w:sz w:val="24"/>
           <w:szCs w:val="24"/>
         </w:rPr>
-        <w:t>&lt;default-locale&gt;</w:t>
-      </w:r>
-      <w:proofErr w:type="spellStart"/>
-      <w:r>
-        <w:rPr>
-          <w:rFonts w:ascii="Times New Roman" w:hAnsi="Times New Roman" w:cs="Times New Roman"/>
-          <w:sz w:val="24"/>
-          <w:szCs w:val="24"/>
-        </w:rPr>
-        <w:t>en</w:t>
-      </w:r>
-      <w:proofErr w:type="spellEnd"/>
-      <w:r>
-        <w:rPr>
-          <w:rFonts w:ascii="Times New Roman" w:hAnsi="Times New Roman" w:cs="Times New Roman"/>
-          <w:sz w:val="24"/>
-          <w:szCs w:val="24"/>
-        </w:rPr>
-        <w:t xml:space="preserve">&lt;/default-locale&gt;    </w:t>
+        <w:t xml:space="preserve">&lt;default-locale&gt;en&lt;/default-locale&gt;    </w:t>
       </w:r>
     </w:p>
     <w:p>
@@ -1255,25 +1003,7 @@
           <w:sz w:val="24"/>
           <w:szCs w:val="24"/>
         </w:rPr>
-        <w:t>&lt;supported-locale&gt;</w:t>
-      </w:r>
-      <w:proofErr w:type="spellStart"/>
-      <w:r>
-        <w:rPr>
-          <w:rFonts w:ascii="Times New Roman" w:hAnsi="Times New Roman" w:cs="Times New Roman"/>
-          <w:sz w:val="24"/>
-          <w:szCs w:val="24"/>
-        </w:rPr>
-        <w:t>tr_TR</w:t>
-      </w:r>
-      <w:proofErr w:type="spellEnd"/>
-      <w:r>
-        <w:rPr>
-          <w:rFonts w:ascii="Times New Roman" w:hAnsi="Times New Roman" w:cs="Times New Roman"/>
-          <w:sz w:val="24"/>
-          <w:szCs w:val="24"/>
-        </w:rPr>
-        <w:t xml:space="preserve">&lt;/supported-locale&gt;  </w:t>
+        <w:t xml:space="preserve">&lt;supported-locale&gt;tr_TR&lt;/supported-locale&gt;  </w:t>
       </w:r>
     </w:p>
     <w:p>
@@ -1293,25 +1023,7 @@
           <w:sz w:val="24"/>
           <w:szCs w:val="24"/>
         </w:rPr>
-        <w:t>&lt;/locale-</w:t>
-      </w:r>
-      <w:proofErr w:type="spellStart"/>
-      <w:r>
-        <w:rPr>
-          <w:rFonts w:ascii="Times New Roman" w:hAnsi="Times New Roman" w:cs="Times New Roman"/>
-          <w:sz w:val="24"/>
-          <w:szCs w:val="24"/>
-        </w:rPr>
-        <w:t>config</w:t>
-      </w:r>
-      <w:proofErr w:type="spellEnd"/>
-      <w:r>
-        <w:rPr>
-          <w:rFonts w:ascii="Times New Roman" w:hAnsi="Times New Roman" w:cs="Times New Roman"/>
-          <w:sz w:val="24"/>
-          <w:szCs w:val="24"/>
-        </w:rPr>
-        <w:t xml:space="preserve">&gt;  </w:t>
+        <w:t xml:space="preserve">&lt;/locale-config&gt;  </w:t>
       </w:r>
     </w:p>
     <w:p>
@@ -1371,61 +1083,7 @@
           <w:sz w:val="24"/>
           <w:szCs w:val="24"/>
         </w:rPr>
-        <w:t>&lt;</w:t>
-      </w:r>
-      <w:proofErr w:type="spellStart"/>
-      <w:r>
-        <w:rPr>
-          <w:rFonts w:ascii="Times New Roman" w:hAnsi="Times New Roman" w:cs="Times New Roman"/>
-          <w:sz w:val="24"/>
-          <w:szCs w:val="24"/>
-        </w:rPr>
-        <w:t>var</w:t>
-      </w:r>
-      <w:proofErr w:type="spellEnd"/>
-      <w:r>
-        <w:rPr>
-          <w:rFonts w:ascii="Times New Roman" w:hAnsi="Times New Roman" w:cs="Times New Roman"/>
-          <w:sz w:val="24"/>
-          <w:szCs w:val="24"/>
-        </w:rPr>
-        <w:t>&gt;</w:t>
-      </w:r>
-      <w:proofErr w:type="spellStart"/>
-      <w:r>
-        <w:rPr>
-          <w:rFonts w:ascii="Times New Roman" w:hAnsi="Times New Roman" w:cs="Times New Roman"/>
-          <w:sz w:val="24"/>
-          <w:szCs w:val="24"/>
-        </w:rPr>
-        <w:t>msg</w:t>
-      </w:r>
-      <w:proofErr w:type="spellEnd"/>
-      <w:r>
-        <w:rPr>
-          <w:rFonts w:ascii="Times New Roman" w:hAnsi="Times New Roman" w:cs="Times New Roman"/>
-          <w:sz w:val="24"/>
-          <w:szCs w:val="24"/>
-        </w:rPr>
-        <w:t>&lt;/</w:t>
-      </w:r>
-      <w:proofErr w:type="spellStart"/>
-      <w:r>
-        <w:rPr>
-          <w:rFonts w:ascii="Times New Roman" w:hAnsi="Times New Roman" w:cs="Times New Roman"/>
-          <w:sz w:val="24"/>
-          <w:szCs w:val="24"/>
-        </w:rPr>
-        <w:t>var</w:t>
-      </w:r>
-      <w:proofErr w:type="spellEnd"/>
-      <w:r>
-        <w:rPr>
-          <w:rFonts w:ascii="Times New Roman" w:hAnsi="Times New Roman" w:cs="Times New Roman"/>
-          <w:sz w:val="24"/>
-          <w:szCs w:val="24"/>
-        </w:rPr>
-        <w:t xml:space="preserve">&gt;  </w:t>
+        <w:t xml:space="preserve">&lt;var&gt;msg&lt;/var&gt;  </w:t>
       </w:r>
     </w:p>
     <w:p>
@@ -1541,6 +1199,14 @@
         </w:rPr>
         <w:t>where AngularJS inspects the arguments that are specified for a function and locates the components they correspond to</w:t>
       </w:r>
+      <w:r>
+        <w:rPr>
+          <w:rFonts w:ascii="Times New Roman" w:hAnsi="Times New Roman" w:cs="Times New Roman"/>
+          <w:sz w:val="24"/>
+          <w:szCs w:val="24"/>
+        </w:rPr>
+        <w:t>.</w:t>
+      </w:r>
     </w:p>
     <w:p>
       <w:pPr>
@@ -1578,8 +1244,6 @@
         </w:rPr>
         <w:t>What is scope in AngularJS?</w:t>
       </w:r>
-      <w:bookmarkStart w:id="0" w:name="_GoBack"/>
-      <w:bookmarkEnd w:id="0"/>
     </w:p>
     <w:p>
       <w:pPr>
@@ -1712,6 +1376,564 @@
         </w:rPr>
         <w:t>Filters select a subset of items from an array and return a new array. Filters are used to show filtered items from a list of items based on defined criteria</w:t>
       </w:r>
+    </w:p>
+    <w:p>
+      <w:pPr>
+        <w:jc w:val="both"/>
+        <w:rPr>
+          <w:rFonts w:ascii="Times New Roman" w:hAnsi="Times New Roman" w:cs="Times New Roman"/>
+          <w:sz w:val="24"/>
+          <w:szCs w:val="24"/>
+        </w:rPr>
+      </w:pPr>
+    </w:p>
+    <w:p>
+      <w:pPr>
+        <w:jc w:val="both"/>
+        <w:rPr>
+          <w:rFonts w:ascii="Times New Roman" w:hAnsi="Times New Roman" w:cs="Times New Roman"/>
+          <w:sz w:val="24"/>
+          <w:szCs w:val="24"/>
+        </w:rPr>
+      </w:pPr>
+      <w:r>
+        <w:rPr>
+          <w:rFonts w:ascii="Times New Roman" w:hAnsi="Times New Roman" w:cs="Times New Roman"/>
+          <w:b/>
+          <w:bCs/>
+          <w:sz w:val="24"/>
+          <w:szCs w:val="24"/>
+        </w:rPr>
+        <w:t>InputMask</w:t>
+      </w:r>
+      <w:r>
+        <w:rPr>
+          <w:rFonts w:ascii="Times New Roman" w:hAnsi="Times New Roman" w:cs="Times New Roman"/>
+          <w:sz w:val="24"/>
+          <w:szCs w:val="24"/>
+        </w:rPr>
+        <w:t xml:space="preserve"> component forces input to be formatted in a certain pattern.</w:t>
+      </w:r>
+      <w:r>
+        <w:rPr>
+          <w:rFonts w:ascii="Times New Roman" w:hAnsi="Times New Roman" w:cs="Times New Roman"/>
+          <w:sz w:val="24"/>
+          <w:szCs w:val="24"/>
+        </w:rPr>
+        <w:t xml:space="preserve"> P:inputMask</w:t>
+      </w:r>
+    </w:p>
+    <w:p>
+      <w:pPr>
+        <w:jc w:val="both"/>
+        <w:rPr>
+          <w:rFonts w:ascii="Times New Roman" w:hAnsi="Times New Roman" w:cs="Times New Roman"/>
+          <w:sz w:val="24"/>
+          <w:szCs w:val="24"/>
+        </w:rPr>
+      </w:pPr>
+      <w:r>
+        <w:rPr>
+          <w:rFonts w:ascii="Times New Roman" w:hAnsi="Times New Roman" w:cs="Times New Roman"/>
+          <w:b/>
+          <w:bCs/>
+          <w:sz w:val="24"/>
+          <w:szCs w:val="24"/>
+        </w:rPr>
+        <w:t>Spinner</w:t>
+      </w:r>
+      <w:r>
+        <w:rPr>
+          <w:rFonts w:ascii="Times New Roman" w:hAnsi="Times New Roman" w:cs="Times New Roman"/>
+          <w:sz w:val="24"/>
+          <w:szCs w:val="24"/>
+        </w:rPr>
+        <w:t xml:space="preserve"> is used to provide an input with increment and decrement buttons on an input text.</w:t>
+      </w:r>
+      <w:r>
+        <w:rPr>
+          <w:rFonts w:ascii="Times New Roman" w:hAnsi="Times New Roman" w:cs="Times New Roman"/>
+          <w:sz w:val="24"/>
+          <w:szCs w:val="24"/>
+        </w:rPr>
+        <w:t xml:space="preserve"> P:Spinner</w:t>
+      </w:r>
+    </w:p>
+    <w:p>
+      <w:pPr>
+        <w:jc w:val="both"/>
+        <w:rPr>
+          <w:rFonts w:ascii="Times New Roman" w:hAnsi="Times New Roman" w:cs="Times New Roman"/>
+          <w:sz w:val="24"/>
+          <w:szCs w:val="24"/>
+        </w:rPr>
+      </w:pPr>
+      <w:r>
+        <w:rPr>
+          <w:rFonts w:ascii="Times New Roman" w:hAnsi="Times New Roman" w:cs="Times New Roman"/>
+          <w:b/>
+          <w:bCs/>
+          <w:sz w:val="24"/>
+          <w:szCs w:val="24"/>
+        </w:rPr>
+        <w:t>Slider</w:t>
+      </w:r>
+      <w:r>
+        <w:rPr>
+          <w:rFonts w:ascii="Times New Roman" w:hAnsi="Times New Roman" w:cs="Times New Roman"/>
+          <w:sz w:val="24"/>
+          <w:szCs w:val="24"/>
+        </w:rPr>
+        <w:t xml:space="preserve"> is used to provide input in various ways</w:t>
+      </w:r>
+      <w:r>
+        <w:rPr>
+          <w:rFonts w:ascii="Times New Roman" w:hAnsi="Times New Roman" w:cs="Times New Roman"/>
+          <w:sz w:val="24"/>
+          <w:szCs w:val="24"/>
+        </w:rPr>
+        <w:t>. P:Slider</w:t>
+      </w:r>
+    </w:p>
+    <w:p>
+      <w:pPr>
+        <w:jc w:val="both"/>
+        <w:rPr>
+          <w:rFonts w:ascii="Times New Roman" w:hAnsi="Times New Roman" w:cs="Times New Roman"/>
+          <w:sz w:val="24"/>
+          <w:szCs w:val="24"/>
+        </w:rPr>
+      </w:pPr>
+      <w:r>
+        <w:rPr>
+          <w:rFonts w:ascii="Times New Roman" w:hAnsi="Times New Roman" w:cs="Times New Roman"/>
+          <w:b/>
+          <w:bCs/>
+          <w:sz w:val="24"/>
+          <w:szCs w:val="24"/>
+        </w:rPr>
+        <w:lastRenderedPageBreak/>
+        <w:t>DataGrid</w:t>
+      </w:r>
+      <w:r>
+        <w:rPr>
+          <w:rFonts w:ascii="Times New Roman" w:hAnsi="Times New Roman" w:cs="Times New Roman"/>
+          <w:sz w:val="24"/>
+          <w:szCs w:val="24"/>
+        </w:rPr>
+        <w:t xml:space="preserve"> displays data in a grid layout. Responsive mode is provided to optimize the display for different screen sizes.</w:t>
+      </w:r>
+      <w:r>
+        <w:rPr>
+          <w:rFonts w:ascii="Times New Roman" w:hAnsi="Times New Roman" w:cs="Times New Roman"/>
+          <w:sz w:val="24"/>
+          <w:szCs w:val="24"/>
+        </w:rPr>
+        <w:t xml:space="preserve"> P:dataGrid</w:t>
+      </w:r>
+    </w:p>
+    <w:p>
+      <w:pPr>
+        <w:jc w:val="both"/>
+        <w:rPr>
+          <w:rFonts w:ascii="Times New Roman" w:hAnsi="Times New Roman" w:cs="Times New Roman"/>
+          <w:sz w:val="24"/>
+          <w:szCs w:val="24"/>
+        </w:rPr>
+      </w:pPr>
+      <w:r>
+        <w:rPr>
+          <w:rFonts w:ascii="Times New Roman" w:hAnsi="Times New Roman" w:cs="Times New Roman"/>
+          <w:b/>
+          <w:bCs/>
+          <w:sz w:val="24"/>
+          <w:szCs w:val="24"/>
+        </w:rPr>
+        <w:t>PickList</w:t>
+      </w:r>
+      <w:r>
+        <w:rPr>
+          <w:rFonts w:ascii="Times New Roman" w:hAnsi="Times New Roman" w:cs="Times New Roman"/>
+          <w:sz w:val="24"/>
+          <w:szCs w:val="24"/>
+        </w:rPr>
+        <w:t xml:space="preserve"> is a dual list input component featuring Drag and Drop based reordering, transition effects, pojo support, theming filtering, captions, checkbox selection, client-server callbacks, responsive layout and more</w:t>
+      </w:r>
+      <w:r>
+        <w:rPr>
+          <w:rFonts w:ascii="Times New Roman" w:hAnsi="Times New Roman" w:cs="Times New Roman"/>
+          <w:sz w:val="24"/>
+          <w:szCs w:val="24"/>
+        </w:rPr>
+        <w:t>. P:</w:t>
+      </w:r>
+      <w:r>
+        <w:rPr>
+          <w:rFonts w:ascii="Times New Roman" w:hAnsi="Times New Roman" w:cs="Times New Roman"/>
+          <w:sz w:val="24"/>
+          <w:szCs w:val="24"/>
+        </w:rPr>
+        <w:t>picklist</w:t>
+      </w:r>
+    </w:p>
+    <w:p>
+      <w:pPr>
+        <w:jc w:val="both"/>
+        <w:rPr>
+          <w:rFonts w:ascii="Times New Roman" w:hAnsi="Times New Roman" w:cs="Times New Roman"/>
+          <w:sz w:val="24"/>
+          <w:szCs w:val="24"/>
+        </w:rPr>
+      </w:pPr>
+      <w:r>
+        <w:rPr>
+          <w:rFonts w:ascii="Times New Roman" w:hAnsi="Times New Roman" w:cs="Times New Roman"/>
+          <w:b/>
+          <w:bCs/>
+          <w:sz w:val="24"/>
+          <w:szCs w:val="24"/>
+        </w:rPr>
+        <w:t>AccordionPanel</w:t>
+      </w:r>
+      <w:r>
+        <w:rPr>
+          <w:rFonts w:ascii="Times New Roman" w:hAnsi="Times New Roman" w:cs="Times New Roman"/>
+          <w:sz w:val="24"/>
+          <w:szCs w:val="24"/>
+        </w:rPr>
+        <w:t xml:space="preserve"> is a container component with vertically stacked panels</w:t>
+      </w:r>
+      <w:r>
+        <w:rPr>
+          <w:rFonts w:ascii="Times New Roman" w:hAnsi="Times New Roman" w:cs="Times New Roman"/>
+          <w:sz w:val="24"/>
+          <w:szCs w:val="24"/>
+        </w:rPr>
+        <w:t>. P:</w:t>
+      </w:r>
+      <w:r>
+        <w:t xml:space="preserve"> </w:t>
+      </w:r>
+      <w:r>
+        <w:rPr>
+          <w:rFonts w:ascii="Times New Roman" w:hAnsi="Times New Roman" w:cs="Times New Roman"/>
+          <w:sz w:val="24"/>
+          <w:szCs w:val="24"/>
+        </w:rPr>
+        <w:t>accordionPanel</w:t>
+      </w:r>
+    </w:p>
+    <w:p>
+      <w:pPr>
+        <w:jc w:val="both"/>
+        <w:rPr>
+          <w:rFonts w:ascii="Times New Roman" w:hAnsi="Times New Roman" w:cs="Times New Roman"/>
+          <w:sz w:val="24"/>
+          <w:szCs w:val="24"/>
+        </w:rPr>
+      </w:pPr>
+      <w:r>
+        <w:rPr>
+          <w:rFonts w:ascii="Times New Roman" w:hAnsi="Times New Roman" w:cs="Times New Roman"/>
+          <w:b/>
+          <w:bCs/>
+          <w:sz w:val="24"/>
+          <w:szCs w:val="24"/>
+        </w:rPr>
+        <w:t>Dashboard</w:t>
+      </w:r>
+      <w:r>
+        <w:rPr>
+          <w:rFonts w:ascii="Times New Roman" w:hAnsi="Times New Roman" w:cs="Times New Roman"/>
+          <w:sz w:val="24"/>
+          <w:szCs w:val="24"/>
+        </w:rPr>
+        <w:t xml:space="preserve"> is a layout component featuring dragdrop based content reordering similar to portal environment</w:t>
+      </w:r>
+      <w:r>
+        <w:rPr>
+          <w:rFonts w:ascii="Times New Roman" w:hAnsi="Times New Roman" w:cs="Times New Roman"/>
+          <w:sz w:val="24"/>
+          <w:szCs w:val="24"/>
+        </w:rPr>
+        <w:t>s. P:</w:t>
+      </w:r>
+      <w:r>
+        <w:t xml:space="preserve"> </w:t>
+      </w:r>
+      <w:r>
+        <w:rPr>
+          <w:rFonts w:ascii="Times New Roman" w:hAnsi="Times New Roman" w:cs="Times New Roman"/>
+          <w:sz w:val="24"/>
+          <w:szCs w:val="24"/>
+        </w:rPr>
+        <w:t>dashboard</w:t>
+      </w:r>
+    </w:p>
+    <w:p>
+      <w:pPr>
+        <w:rPr>
+          <w:rFonts w:ascii="Times New Roman" w:hAnsi="Times New Roman" w:cs="Times New Roman"/>
+          <w:sz w:val="24"/>
+          <w:szCs w:val="24"/>
+        </w:rPr>
+      </w:pPr>
+      <w:r>
+        <w:rPr>
+          <w:rFonts w:ascii="Times New Roman" w:hAnsi="Times New Roman" w:cs="Times New Roman"/>
+          <w:b/>
+          <w:bCs/>
+          <w:sz w:val="24"/>
+          <w:szCs w:val="24"/>
+        </w:rPr>
+        <w:t>Toolbar</w:t>
+      </w:r>
+      <w:r>
+        <w:rPr>
+          <w:rFonts w:ascii="Times New Roman" w:hAnsi="Times New Roman" w:cs="Times New Roman"/>
+          <w:sz w:val="24"/>
+          <w:szCs w:val="24"/>
+        </w:rPr>
+        <w:t xml:space="preserve"> is a grouping component for buttons and other content.</w:t>
+      </w:r>
+      <w:r>
+        <w:rPr>
+          <w:rFonts w:ascii="Times New Roman" w:hAnsi="Times New Roman" w:cs="Times New Roman"/>
+          <w:sz w:val="24"/>
+          <w:szCs w:val="24"/>
+        </w:rPr>
+        <w:t xml:space="preserve"> p:</w:t>
+      </w:r>
+      <w:r>
+        <w:t xml:space="preserve"> </w:t>
+      </w:r>
+      <w:r>
+        <w:rPr>
+          <w:rFonts w:ascii="Times New Roman" w:hAnsi="Times New Roman" w:cs="Times New Roman"/>
+          <w:sz w:val="24"/>
+          <w:szCs w:val="24"/>
+        </w:rPr>
+        <w:t>toolbar&gt;</w:t>
+      </w:r>
+    </w:p>
+    <w:p>
+      <w:pPr>
+        <w:rPr>
+          <w:rFonts w:ascii="Times New Roman" w:hAnsi="Times New Roman" w:cs="Times New Roman"/>
+          <w:b/>
+          <w:bCs/>
+          <w:sz w:val="24"/>
+          <w:szCs w:val="24"/>
+        </w:rPr>
+      </w:pPr>
+      <w:r>
+        <w:rPr>
+          <w:rFonts w:ascii="Times New Roman" w:hAnsi="Times New Roman" w:cs="Times New Roman"/>
+          <w:b/>
+          <w:bCs/>
+          <w:sz w:val="24"/>
+          <w:szCs w:val="24"/>
+        </w:rPr>
+        <w:t>&lt;context-param&gt;</w:t>
+      </w:r>
+    </w:p>
+    <w:p>
+      <w:pPr>
+        <w:rPr>
+          <w:rFonts w:ascii="Times New Roman" w:hAnsi="Times New Roman" w:cs="Times New Roman"/>
+          <w:sz w:val="24"/>
+          <w:szCs w:val="24"/>
+        </w:rPr>
+      </w:pPr>
+      <w:r>
+        <w:rPr>
+          <w:rFonts w:ascii="Times New Roman" w:hAnsi="Times New Roman" w:cs="Times New Roman"/>
+          <w:sz w:val="24"/>
+          <w:szCs w:val="24"/>
+        </w:rPr>
+        <w:t xml:space="preserve">        &lt;param-name&gt;primefaces.THEME&lt;/param-name&gt;</w:t>
+      </w:r>
+    </w:p>
+    <w:p>
+      <w:pPr>
+        <w:rPr>
+          <w:rFonts w:ascii="Times New Roman" w:hAnsi="Times New Roman" w:cs="Times New Roman"/>
+          <w:sz w:val="24"/>
+          <w:szCs w:val="24"/>
+        </w:rPr>
+      </w:pPr>
+      <w:r>
+        <w:rPr>
+          <w:rFonts w:ascii="Times New Roman" w:hAnsi="Times New Roman" w:cs="Times New Roman"/>
+          <w:sz w:val="24"/>
+          <w:szCs w:val="24"/>
+        </w:rPr>
+        <w:t xml:space="preserve">        &lt;param-value&gt;volt&lt;/param-value&gt;</w:t>
+      </w:r>
+    </w:p>
+    <w:p>
+      <w:pPr>
+        <w:rPr>
+          <w:rFonts w:ascii="Times New Roman" w:hAnsi="Times New Roman" w:cs="Times New Roman"/>
+          <w:b/>
+          <w:bCs/>
+          <w:sz w:val="24"/>
+          <w:szCs w:val="24"/>
+        </w:rPr>
+      </w:pPr>
+      <w:r>
+        <w:rPr>
+          <w:rFonts w:ascii="Times New Roman" w:hAnsi="Times New Roman" w:cs="Times New Roman"/>
+          <w:sz w:val="24"/>
+          <w:szCs w:val="24"/>
+        </w:rPr>
+        <w:t xml:space="preserve"> </w:t>
+      </w:r>
+      <w:r>
+        <w:rPr>
+          <w:rFonts w:ascii="Times New Roman" w:hAnsi="Times New Roman" w:cs="Times New Roman"/>
+          <w:b/>
+          <w:bCs/>
+          <w:sz w:val="24"/>
+          <w:szCs w:val="24"/>
+        </w:rPr>
+        <w:t>&lt;/context-param&gt;</w:t>
+      </w:r>
+    </w:p>
+    <w:p>
+      <w:pPr>
+        <w:rPr>
+          <w:rFonts w:ascii="Times New Roman" w:hAnsi="Times New Roman" w:cs="Times New Roman"/>
+          <w:b/>
+          <w:bCs/>
+          <w:sz w:val="24"/>
+          <w:szCs w:val="24"/>
+        </w:rPr>
+      </w:pPr>
+      <w:r>
+        <w:rPr>
+          <w:rFonts w:ascii="Times New Roman" w:hAnsi="Times New Roman" w:cs="Times New Roman"/>
+          <w:b/>
+          <w:bCs/>
+          <w:sz w:val="24"/>
+          <w:szCs w:val="24"/>
+        </w:rPr>
+        <w:t>&lt;</w:t>
+      </w:r>
+      <w:r>
+        <w:rPr>
+          <w:rFonts w:ascii="Times New Roman" w:hAnsi="Times New Roman" w:cs="Times New Roman"/>
+          <w:b/>
+          <w:bCs/>
+          <w:sz w:val="24"/>
+          <w:szCs w:val="24"/>
+        </w:rPr>
+        <w:t>servlet-mapping&gt;</w:t>
+      </w:r>
+    </w:p>
+    <w:p>
+      <w:pPr>
+        <w:rPr>
+          <w:rFonts w:ascii="Times New Roman" w:hAnsi="Times New Roman" w:cs="Times New Roman"/>
+          <w:sz w:val="24"/>
+          <w:szCs w:val="24"/>
+        </w:rPr>
+      </w:pPr>
+      <w:r>
+        <w:rPr>
+          <w:rFonts w:ascii="Times New Roman" w:hAnsi="Times New Roman" w:cs="Times New Roman"/>
+          <w:sz w:val="24"/>
+          <w:szCs w:val="24"/>
+        </w:rPr>
+        <w:t>&lt;servlet-name&gt;Faces Servlet&lt;/servlet-name&gt;</w:t>
+      </w:r>
+    </w:p>
+    <w:p>
+      <w:pPr>
+        <w:rPr>
+          <w:rFonts w:ascii="Times New Roman" w:hAnsi="Times New Roman" w:cs="Times New Roman"/>
+          <w:sz w:val="24"/>
+          <w:szCs w:val="24"/>
+        </w:rPr>
+      </w:pPr>
+      <w:r>
+        <w:rPr>
+          <w:rFonts w:ascii="Times New Roman" w:hAnsi="Times New Roman" w:cs="Times New Roman"/>
+          <w:sz w:val="24"/>
+          <w:szCs w:val="24"/>
+        </w:rPr>
+        <w:t>&lt;url-pattern&gt;/faces/*&lt;/url-pattern&gt;</w:t>
+      </w:r>
+    </w:p>
+    <w:p>
+      <w:pPr>
+        <w:rPr>
+          <w:rFonts w:ascii="Times New Roman" w:hAnsi="Times New Roman" w:cs="Times New Roman"/>
+          <w:b/>
+          <w:bCs/>
+          <w:sz w:val="24"/>
+          <w:szCs w:val="24"/>
+        </w:rPr>
+      </w:pPr>
+      <w:r>
+        <w:rPr>
+          <w:rFonts w:ascii="Times New Roman" w:hAnsi="Times New Roman" w:cs="Times New Roman"/>
+          <w:b/>
+          <w:bCs/>
+          <w:sz w:val="24"/>
+          <w:szCs w:val="24"/>
+        </w:rPr>
+        <w:t>&lt;/servlet-mapping&gt;</w:t>
+      </w:r>
+    </w:p>
+    <w:p>
+      <w:pPr>
+        <w:rPr>
+          <w:rFonts w:ascii="Times New Roman" w:hAnsi="Times New Roman" w:cs="Times New Roman"/>
+          <w:sz w:val="24"/>
+          <w:szCs w:val="24"/>
+        </w:rPr>
+      </w:pPr>
+      <w:r>
+        <w:rPr>
+          <w:rFonts w:ascii="Times New Roman" w:hAnsi="Times New Roman" w:cs="Times New Roman"/>
+          <w:b/>
+          <w:bCs/>
+          <w:sz w:val="24"/>
+          <w:szCs w:val="24"/>
+        </w:rPr>
+        <w:t xml:space="preserve">@this: </w:t>
+      </w:r>
+      <w:r>
+        <w:rPr>
+          <w:rFonts w:ascii="Times New Roman" w:hAnsi="Times New Roman" w:cs="Times New Roman"/>
+          <w:sz w:val="24"/>
+          <w:szCs w:val="24"/>
+        </w:rPr>
+        <w:t>The component that triggers the PPR is updated</w:t>
+      </w:r>
+    </w:p>
+    <w:p>
+      <w:pPr>
+        <w:rPr>
+          <w:rFonts w:ascii="Times New Roman" w:hAnsi="Times New Roman" w:cs="Times New Roman"/>
+          <w:b/>
+          <w:bCs/>
+          <w:sz w:val="24"/>
+          <w:szCs w:val="24"/>
+        </w:rPr>
+      </w:pPr>
+      <w:bookmarkStart w:id="0" w:name="_GoBack"/>
+      <w:bookmarkEnd w:id="0"/>
+    </w:p>
+    <w:p>
+      <w:pPr>
+        <w:rPr>
+          <w:rFonts w:ascii="Times New Roman" w:hAnsi="Times New Roman" w:cs="Times New Roman"/>
+          <w:sz w:val="24"/>
+          <w:szCs w:val="24"/>
+        </w:rPr>
+      </w:pPr>
     </w:p>
     <w:sectPr>
       <w:pgSz w:w="12240" w:h="15840"/>

</xml_diff>